<commit_message>
Added git link in document
</commit_message>
<xml_diff>
--- a/Phase 3/Call Record Analysis/Call Records Analysis CMD images.docx
+++ b/Phase 3/Call Record Analysis/Call Records Analysis CMD images.docx
@@ -9,11 +9,28 @@
     </w:p>
     <w:p>
       <w:r>
+        <w:t xml:space="preserve">Git link: </w:t>
+      </w:r>
+      <w:hyperlink r:id="rId4" w:history="1">
+        <w:r>
+          <w:rPr>
+            <w:rStyle w:val="Hyperlink"/>
+          </w:rPr>
+          <w:t>https://github.com/kumarmanichandra-yelisetty/2058690_kumarmanichandrayelisetty_mean_stack-/tree/main/Phase%203/Call%20Record%20Analysis</w:t>
+        </w:r>
+      </w:hyperlink>
+    </w:p>
+    <w:p/>
+    <w:p>
+      <w:r>
+        <w:rPr>
+          <w:noProof/>
+        </w:rPr>
         <w:drawing>
           <wp:inline distT="0" distB="0" distL="0" distR="0" wp14:anchorId="63FB69C8" wp14:editId="62551337">
             <wp:extent cx="5257800" cy="3499583"/>
             <wp:effectExtent l="0" t="0" r="0" b="5715"/>
-            <wp:docPr id="1" name="Picture 1" descr="Text&#10;&#10;Description automatically generated"/>
+            <wp:docPr id="4" name="Picture 4" descr="Text&#10;&#10;Description automatically generated"/>
             <wp:cNvGraphicFramePr>
               <a:graphicFrameLocks xmlns:a="http://schemas.openxmlformats.org/drawingml/2006/main" noChangeAspect="1"/>
             </wp:cNvGraphicFramePr>
@@ -25,7 +42,7 @@
                     <pic:cNvPicPr/>
                   </pic:nvPicPr>
                   <pic:blipFill>
-                    <a:blip r:embed="rId4"/>
+                    <a:blip r:embed="rId5"/>
                     <a:stretch>
                       <a:fillRect/>
                     </a:stretch>
@@ -48,6 +65,9 @@
     </w:p>
     <w:p>
       <w:r>
+        <w:rPr>
+          <w:noProof/>
+        </w:rPr>
         <w:drawing>
           <wp:inline distT="0" distB="0" distL="0" distR="0" wp14:anchorId="03058413" wp14:editId="530AAC9E">
             <wp:extent cx="4038600" cy="4307409"/>
@@ -64,7 +84,7 @@
                     <pic:cNvPicPr/>
                   </pic:nvPicPr>
                   <pic:blipFill>
-                    <a:blip r:embed="rId5"/>
+                    <a:blip r:embed="rId6"/>
                     <a:stretch>
                       <a:fillRect/>
                     </a:stretch>
@@ -93,6 +113,9 @@
     </w:p>
     <w:p>
       <w:r>
+        <w:rPr>
+          <w:noProof/>
+        </w:rPr>
         <w:drawing>
           <wp:inline distT="0" distB="0" distL="0" distR="0" wp14:anchorId="28AB788E" wp14:editId="553CB6E0">
             <wp:extent cx="5846878" cy="7887569"/>
@@ -109,7 +132,7 @@
                     <pic:cNvPicPr/>
                   </pic:nvPicPr>
                   <pic:blipFill>
-                    <a:blip r:embed="rId6"/>
+                    <a:blip r:embed="rId7"/>
                     <a:stretch>
                       <a:fillRect/>
                     </a:stretch>
@@ -132,7 +155,7 @@
     </w:p>
     <w:sectPr>
       <w:pgSz w:w="12240" w:h="15840"/>
-      <w:pgMar w:top="1440" w:right="1440" w:bottom="1440" w:left="1440" w:header="720" w:footer="720" w:gutter="0"/>
+      <w:pgMar w:top="720" w:right="720" w:bottom="720" w:left="720" w:header="720" w:footer="720" w:gutter="0"/>
       <w:cols w:space="720"/>
       <w:docGrid w:linePitch="360"/>
     </w:sectPr>
@@ -566,6 +589,29 @@
     <w:semiHidden/>
     <w:unhideWhenUsed/>
   </w:style>
+  <w:style w:type="character" w:styleId="Hyperlink">
+    <w:name w:val="Hyperlink"/>
+    <w:basedOn w:val="DefaultParagraphFont"/>
+    <w:uiPriority w:val="99"/>
+    <w:unhideWhenUsed/>
+    <w:rsid w:val="00734C83"/>
+    <w:rPr>
+      <w:color w:val="0563C1" w:themeColor="hyperlink"/>
+      <w:u w:val="single"/>
+    </w:rPr>
+  </w:style>
+  <w:style w:type="character" w:styleId="UnresolvedMention">
+    <w:name w:val="Unresolved Mention"/>
+    <w:basedOn w:val="DefaultParagraphFont"/>
+    <w:uiPriority w:val="99"/>
+    <w:semiHidden/>
+    <w:unhideWhenUsed/>
+    <w:rsid w:val="00734C83"/>
+    <w:rPr>
+      <w:color w:val="605E5C"/>
+      <w:shd w:val="clear" w:color="auto" w:fill="E1DFDD"/>
+    </w:rPr>
+  </w:style>
 </w:styles>
 </file>
 

</xml_diff>